<commit_message>
hell ton of applies
</commit_message>
<xml_diff>
--- a/Список доработок по сайту Ультрапром (2).docx
+++ b/Список доработок по сайту Ультрапром (2).docx
@@ -1,21 +1,28 @@
 
 <file path=word/document.xml><?xml version="1.0" encoding="utf-8"?>
-<w:document xmlns:wpc="http://schemas.microsoft.com/office/word/2010/wordprocessingCanvas" xmlns:cx="http://schemas.microsoft.com/office/drawing/2014/chartex" xmlns:mc="http://schemas.openxmlformats.org/markup-compatibility/2006" xmlns:o="urn:schemas-microsoft-com:office:office" xmlns:r="http://schemas.openxmlformats.org/officeDocument/2006/relationships" xmlns:m="http://schemas.openxmlformats.org/officeDocument/2006/math" xmlns:v="urn:schemas-microsoft-com:vml" xmlns:wp14="http://schemas.microsoft.com/office/word/2010/wordprocessingDrawing" xmlns:wp="http://schemas.openxmlformats.org/drawingml/2006/wordprocessingDrawing" xmlns:w10="urn:schemas-microsoft-com:office:word" xmlns:w="http://schemas.openxmlformats.org/wordprocessingml/2006/main" xmlns:w14="http://schemas.microsoft.com/office/word/2010/wordml" xmlns:w15="http://schemas.microsoft.com/office/word/2012/wordml" xmlns:w16se="http://schemas.microsoft.com/office/word/2015/wordml/symex" xmlns:wpg="http://schemas.microsoft.com/office/word/2010/wordprocessingGroup" xmlns:wpi="http://schemas.microsoft.com/office/word/2010/wordprocessingInk" xmlns:wne="http://schemas.microsoft.com/office/word/2006/wordml" xmlns:wps="http://schemas.microsoft.com/office/word/2010/wordprocessingShape" mc:Ignorable="w14 w15 w16se wp14">
+<w:document xmlns:o="urn:schemas-microsoft-com:office:office" xmlns:r="http://schemas.openxmlformats.org/officeDocument/2006/relationships" xmlns:v="urn:schemas-microsoft-com:vml" xmlns:w="http://schemas.openxmlformats.org/wordprocessingml/2006/main" xmlns:w10="urn:schemas-microsoft-com:office:word" xmlns:wp="http://schemas.openxmlformats.org/drawingml/2006/wordprocessingDrawing" xmlns:wps="http://schemas.microsoft.com/office/word/2010/wordprocessingShape" xmlns:wpg="http://schemas.microsoft.com/office/word/2010/wordprocessingGroup" xmlns:mc="http://schemas.openxmlformats.org/markup-compatibility/2006" xmlns:wp14="http://schemas.microsoft.com/office/word/2010/wordprocessingDrawing" xmlns:w14="http://schemas.microsoft.com/office/word/2010/wordml" mc:Ignorable="w14 wp14">
   <w:body>
     <w:p>
-      <w:r>
+      <w:pPr>
+        <w:pStyle w:val="Normal"/>
+        <w:rPr/>
+      </w:pPr>
+      <w:r>
+        <w:rPr/>
         <w:t>Список доработок по сайту Ультрапром:</w:t>
       </w:r>
     </w:p>
     <w:p>
       <w:pPr>
-        <w:pStyle w:val="a3"/>
-        <w:numPr>
-          <w:ilvl w:val="0"/>
-          <w:numId w:val="1"/>
-        </w:numPr>
-      </w:pPr>
-      <w:r>
+        <w:pStyle w:val="ListParagraph"/>
+        <w:numPr>
+          <w:ilvl w:val="0"/>
+          <w:numId w:val="1"/>
+        </w:numPr>
+        <w:rPr/>
+      </w:pPr>
+      <w:r>
+        <w:rPr/>
         <w:t xml:space="preserve">+ </w:t>
       </w:r>
       <w:r>
@@ -24,51 +31,50 @@
         </w:rPr>
         <w:t xml:space="preserve">Страница контакты имеет не корректный вид. </w:t>
       </w:r>
-      <w:hyperlink r:id="rId5" w:history="1">
+      <w:hyperlink r:id="rId2">
         <w:r>
           <w:rPr>
-            <w:rStyle w:val="a4"/>
+            <w:rStyle w:val="Style14"/>
           </w:rPr>
           <w:t>http://ultraprom.new.s8.hhos.ru/top_menu/contacts</w:t>
         </w:r>
       </w:hyperlink>
       <w:r>
+        <w:rPr/>
         <w:t>.</w:t>
       </w:r>
     </w:p>
     <w:p>
       <w:pPr>
-        <w:pStyle w:val="a3"/>
-        <w:numPr>
-          <w:ilvl w:val="0"/>
-          <w:numId w:val="1"/>
-        </w:numPr>
-      </w:pPr>
-      <w:r>
+        <w:pStyle w:val="ListParagraph"/>
+        <w:numPr>
+          <w:ilvl w:val="0"/>
+          <w:numId w:val="1"/>
+        </w:numPr>
+        <w:rPr/>
+      </w:pPr>
+      <w:r>
+        <w:rPr/>
         <w:t>Сделать опрос на странице главной. Этот момент обсуждался.</w:t>
       </w:r>
     </w:p>
     <w:p>
       <w:pPr>
-        <w:pStyle w:val="a3"/>
-        <w:numPr>
-          <w:ilvl w:val="0"/>
-          <w:numId w:val="1"/>
-        </w:numPr>
-      </w:pPr>
-      <w:r>
-        <w:t>Иконки соц сетей. И возможность лайкать в соц сетях товары и страницы сайта.</w:t>
-      </w:r>
-      <w:r>
-        <w:t>(</w:t>
-      </w:r>
-      <w:r>
-        <w:t>Ссылка на страницу в соц. сетях, + плавающий блок постилка)</w:t>
-      </w:r>
-    </w:p>
-    <w:p>
-      <w:pPr>
-        <w:pStyle w:val="a3"/>
+        <w:pStyle w:val="ListParagraph"/>
+        <w:numPr>
+          <w:ilvl w:val="0"/>
+          <w:numId w:val="1"/>
+        </w:numPr>
+        <w:rPr/>
+      </w:pPr>
+      <w:r>
+        <w:rPr/>
+        <w:t>Иконки соц сетей. И возможность лайкать в соц сетях товары и страницы сайта.(Ссылка на страницу в соц. сетях, + плавающий блок постилка)</w:t>
+      </w:r>
+    </w:p>
+    <w:p>
+      <w:pPr>
+        <w:pStyle w:val="ListParagraph"/>
         <w:numPr>
           <w:ilvl w:val="0"/>
           <w:numId w:val="1"/>
@@ -81,24 +87,36 @@
         <w:rPr>
           <w:color w:val="7030A0"/>
         </w:rPr>
-        <w:t>В общем разделе любых товаров при наведении на картинку должно быть написано название это картинки (соответственно товара). И при кликании на картинку с общего раздела открывался товар.</w:t>
-      </w:r>
-    </w:p>
-    <w:p>
-      <w:pPr>
-        <w:pStyle w:val="a3"/>
-        <w:numPr>
-          <w:ilvl w:val="0"/>
-          <w:numId w:val="1"/>
-        </w:numPr>
-      </w:pPr>
-      <w:r>
+        <w:t>В</w:t>
+      </w:r>
+      <w:r>
+        <w:rPr>
+          <w:color w:val="00B274"/>
+        </w:rPr>
+        <w:t xml:space="preserve"> общем разделе любых товаров при наведении на картинку должно быть написано название это картинки (соответственно товара). И при кликании на картинку с общего раздела открывался товар.</w:t>
+      </w:r>
+    </w:p>
+    <w:p>
+      <w:pPr>
+        <w:pStyle w:val="ListParagraph"/>
+        <w:numPr>
+          <w:ilvl w:val="0"/>
+          <w:numId w:val="1"/>
+        </w:numPr>
+        <w:rPr>
+          <w:color w:val="009353"/>
+        </w:rPr>
+      </w:pPr>
+      <w:r>
+        <w:rPr>
+          <w:color w:val="009353"/>
+        </w:rPr>
         <w:t>В разделе самого товара, при наведении на картинку тоже самое с названием. И при кликании на картинку она должна увеличится для просмотра товара.</w:t>
       </w:r>
     </w:p>
     <w:p>
       <w:pPr>
-        <w:pStyle w:val="a3"/>
+        <w:pStyle w:val="ListParagraph"/>
         <w:numPr>
           <w:ilvl w:val="0"/>
           <w:numId w:val="1"/>
@@ -108,6 +126,7 @@
         </w:rPr>
       </w:pPr>
       <w:r>
+        <w:rPr/>
         <w:t xml:space="preserve">+ </w:t>
       </w:r>
       <w:r>
@@ -119,74 +138,80 @@
     </w:p>
     <w:p>
       <w:pPr>
-        <w:pStyle w:val="a3"/>
-        <w:numPr>
-          <w:ilvl w:val="0"/>
-          <w:numId w:val="1"/>
-        </w:numPr>
-      </w:pPr>
-      <w:r>
+        <w:pStyle w:val="ListParagraph"/>
+        <w:numPr>
+          <w:ilvl w:val="0"/>
+          <w:numId w:val="1"/>
+        </w:numPr>
+        <w:rPr/>
+      </w:pPr>
+      <w:r>
+        <w:rPr>
+          <w:color w:val="009353"/>
+        </w:rPr>
         <w:t xml:space="preserve">Описание, характеристики, дизайн страницы товара необходимо причесать и сделать приблизительно например по аналогии с сайтом </w:t>
       </w:r>
-      <w:hyperlink r:id="rId6" w:history="1">
+      <w:hyperlink r:id="rId3">
         <w:r>
           <w:rPr>
-            <w:rStyle w:val="a4"/>
+            <w:rStyle w:val="Style14"/>
+            <w:color w:val="009353"/>
           </w:rPr>
           <w:t>https://ecotherm.com.ua/products/gazovyj-kotel-baxi-eco-4s-18-f</w:t>
         </w:r>
       </w:hyperlink>
       <w:r>
+        <w:rPr>
+          <w:color w:val="009353"/>
+        </w:rPr>
         <w:t>. Что бы можно было вставить описание необходимое количество символов и характеристики. Что бы были закладки описание, характеристики, отзывы. Мобильный вид товаров хороший на примере</w:t>
       </w:r>
       <w:r>
+        <w:rPr/>
         <w:t xml:space="preserve"> </w:t>
       </w:r>
-      <w:hyperlink r:id="rId7" w:history="1">
+      <w:hyperlink r:id="rId4">
         <w:r>
           <w:rPr>
-            <w:rStyle w:val="a4"/>
+            <w:rStyle w:val="Style14"/>
           </w:rPr>
           <w:t>https://teploformat.ua</w:t>
         </w:r>
       </w:hyperlink>
       <w:r>
+        <w:rPr/>
         <w:t>.</w:t>
       </w:r>
     </w:p>
     <w:p>
       <w:pPr>
-        <w:pStyle w:val="a3"/>
-        <w:numPr>
-          <w:ilvl w:val="0"/>
-          <w:numId w:val="1"/>
-        </w:numPr>
-      </w:pPr>
-      <w:r>
-        <w:t>Нет возможности корректировать в товаре многие пункты (</w:t>
-      </w:r>
-      <w:r>
-        <w:t>фото, категория, свойства фильтра). Описание корректировать совсем не удобно (маленькое окошко, не видно самого описания, ограниченное количество символов, невозможно менять шрифты, выделения, цвет и пр…).</w:t>
-      </w:r>
-      <w:r>
-        <w:t xml:space="preserve"> (</w:t>
-      </w:r>
-      <w:r>
-        <w:t>Основные параметры: название, ценник, состояния</w:t>
-      </w:r>
-      <w:r>
-        <w:t xml:space="preserve"> )</w:t>
-      </w:r>
-    </w:p>
-    <w:p>
-      <w:pPr>
-        <w:pStyle w:val="a3"/>
-        <w:numPr>
-          <w:ilvl w:val="0"/>
-          <w:numId w:val="1"/>
-        </w:numPr>
-      </w:pPr>
-      <w:r>
+        <w:pStyle w:val="ListParagraph"/>
+        <w:numPr>
+          <w:ilvl w:val="0"/>
+          <w:numId w:val="1"/>
+        </w:numPr>
+        <w:rPr>
+          <w:color w:val="00B274"/>
+        </w:rPr>
+      </w:pPr>
+      <w:r>
+        <w:rPr>
+          <w:color w:val="00B274"/>
+        </w:rPr>
+        <w:t>Нет возможности корректировать в товаре многие пункты (фото, категория, свойства фильтра). Описание корректировать совсем не удобно (маленькое окошко, не видно самого описания, ограниченное количество символов, невозможно менять шрифты, выделения, цвет и пр…). (Основные параметры: название, ценник, состояния )</w:t>
+      </w:r>
+    </w:p>
+    <w:p>
+      <w:pPr>
+        <w:pStyle w:val="ListParagraph"/>
+        <w:numPr>
+          <w:ilvl w:val="0"/>
+          <w:numId w:val="1"/>
+        </w:numPr>
+        <w:rPr/>
+      </w:pPr>
+      <w:r>
+        <w:rPr/>
         <w:t xml:space="preserve">+ </w:t>
       </w:r>
       <w:r>
@@ -198,73 +223,77 @@
     </w:p>
     <w:p>
       <w:pPr>
-        <w:pStyle w:val="a3"/>
-        <w:numPr>
-          <w:ilvl w:val="0"/>
-          <w:numId w:val="1"/>
-        </w:numPr>
-      </w:pPr>
-      <w:r>
-        <w:t xml:space="preserve">В названии ссылки на товар должно быть название товара (типа </w:t>
-      </w:r>
-      <w:r>
-        <w:t>product/gazovyj-kotel-baxi-eco-4s-24-f/</w:t>
-      </w:r>
-      <w:r>
-        <w:t xml:space="preserve">), а не так </w:t>
-      </w:r>
-      <w:r>
-        <w:rPr>
+        <w:pStyle w:val="ListParagraph"/>
+        <w:numPr>
+          <w:ilvl w:val="0"/>
+          <w:numId w:val="1"/>
+        </w:numPr>
+        <w:rPr>
+          <w:color w:val="009353"/>
+        </w:rPr>
+      </w:pPr>
+      <w:r>
+        <w:rPr>
+          <w:color w:val="009353"/>
+        </w:rPr>
+        <w:t xml:space="preserve">В названии ссылки на товар должно быть название товара (типа product/gazovyj-kotel-baxi-eco-4s-24-f/), а не так </w:t>
+      </w:r>
+      <w:r>
+        <w:rPr>
+          <w:color w:val="009353"/>
           <w:lang w:val="en-US"/>
         </w:rPr>
         <w:t>product</w:t>
       </w:r>
       <w:r>
-        <w:t>/85///</w:t>
-      </w:r>
-      <w:r>
-        <w:t>.</w:t>
-      </w:r>
-      <w:r>
-        <w:t xml:space="preserve">  </w:t>
-      </w:r>
-      <w:r>
-        <w:rPr>
+        <w:rPr>
+          <w:color w:val="009353"/>
+        </w:rPr>
+        <w:t xml:space="preserve">/85///.  </w:t>
+      </w:r>
+      <w:r>
+        <w:rPr>
+          <w:color w:val="009353"/>
           <w:lang w:val="en-US"/>
         </w:rPr>
         <w:t>(</w:t>
       </w:r>
       <w:r>
+        <w:rPr>
+          <w:color w:val="009353"/>
+        </w:rPr>
         <w:t>Найти транслит инструмент, чтоб ру в транслит перебивало автоматом)</w:t>
       </w:r>
     </w:p>
     <w:p>
       <w:pPr>
-        <w:pStyle w:val="a3"/>
-        <w:numPr>
-          <w:ilvl w:val="0"/>
-          <w:numId w:val="1"/>
-        </w:numPr>
-      </w:pPr>
-      <w:r>
-        <w:t>Нет возможности в ручном режиме задавать курсы валют. Лучше сделать ручной режим и не нужно и продажу и покупку, достаточно по одной цифре на каждую валюту, например доллар 26,5, а евро 29,5.</w:t>
-      </w:r>
-      <w:r>
-        <w:t xml:space="preserve"> (</w:t>
-      </w:r>
-      <w:r>
-        <w:t>Авто обновление , оставляем по привату).</w:t>
-      </w:r>
-    </w:p>
-    <w:p>
-      <w:pPr>
-        <w:pStyle w:val="a3"/>
-        <w:numPr>
-          <w:ilvl w:val="0"/>
-          <w:numId w:val="1"/>
-        </w:numPr>
-      </w:pPr>
-      <w:r>
+        <w:pStyle w:val="ListParagraph"/>
+        <w:numPr>
+          <w:ilvl w:val="0"/>
+          <w:numId w:val="1"/>
+        </w:numPr>
+        <w:rPr>
+          <w:color w:val="009353"/>
+        </w:rPr>
+      </w:pPr>
+      <w:r>
+        <w:rPr>
+          <w:color w:val="009353"/>
+        </w:rPr>
+        <w:t>Нет возможности в ручном режиме задавать курсы валют. Лучше сделать ручной режим и не нужно и продажу и покупку, достаточно по одной цифре на каждую валюту, например доллар 26,5, а евро 29,5. (Авто обновление , оставляем по привату).</w:t>
+      </w:r>
+    </w:p>
+    <w:p>
+      <w:pPr>
+        <w:pStyle w:val="ListParagraph"/>
+        <w:numPr>
+          <w:ilvl w:val="0"/>
+          <w:numId w:val="1"/>
+        </w:numPr>
+        <w:rPr/>
+      </w:pPr>
+      <w:r>
+        <w:rPr/>
         <w:t xml:space="preserve">+ </w:t>
       </w:r>
       <w:r>
@@ -276,131 +305,144 @@
     </w:p>
     <w:p>
       <w:pPr>
-        <w:pStyle w:val="a3"/>
-        <w:numPr>
-          <w:ilvl w:val="0"/>
-          <w:numId w:val="1"/>
-        </w:numPr>
-      </w:pPr>
-      <w:r>
-        <w:t>Необходимо предусмотреть возможность добавлять категории товаров в самой админке, для того, что бы лучше находить товар в общем списке. Например сейчас есть категория Настенные газовые котлы, а их будет штук 50-100 в общей сложности, а нужно подкорректировать один конкретный котел, например газовый котел фирмы бакси, так вот, что бы его найти быстрее необходимо бы категорию настенный газовый котел Бакси.</w:t>
-      </w:r>
-    </w:p>
-    <w:p>
-      <w:pPr>
-        <w:pStyle w:val="a3"/>
-        <w:numPr>
-          <w:ilvl w:val="0"/>
-          <w:numId w:val="1"/>
-        </w:numPr>
-        <w:rPr>
-          <w:color w:val="7030A0"/>
-        </w:rPr>
-      </w:pPr>
-      <w:r>
-        <w:rPr>
-          <w:color w:val="7030A0"/>
+        <w:pStyle w:val="ListParagraph"/>
+        <w:numPr>
+          <w:ilvl w:val="0"/>
+          <w:numId w:val="1"/>
+        </w:numPr>
+        <w:rPr/>
+      </w:pPr>
+      <w:r>
+        <w:rPr>
+          <w:color w:val="009353"/>
+        </w:rPr>
+        <w:t xml:space="preserve">Необходимо предусмотреть возможность добавлять категории товаров в самой админке, для того, что бы лучше находить товар в общем списке. </w:t>
+      </w:r>
+      <w:r>
+        <w:rPr>
+          <w:color w:val="00B274"/>
+        </w:rPr>
+        <w:t>Например сейчас есть категория Настенные газовые котлы, а их будет штук 50-100 в общей сложности, а нужно подкорректировать один конкретный котел, например газовый котел фирмы бакси, так вот, что бы его найти быстрее необходимо бы категорию настенный газовый котел Бакси.</w:t>
+      </w:r>
+    </w:p>
+    <w:p>
+      <w:pPr>
+        <w:pStyle w:val="ListParagraph"/>
+        <w:numPr>
+          <w:ilvl w:val="0"/>
+          <w:numId w:val="1"/>
+        </w:numPr>
+        <w:rPr/>
+      </w:pPr>
+      <w:r>
+        <w:rPr>
+          <w:color w:val="00B274"/>
         </w:rPr>
         <w:t xml:space="preserve">Вот такой путь нужно прописывать на странице Главная страница </w:t>
       </w:r>
       <w:r>
         <w:rPr>
-          <w:rFonts w:cstheme="minorHAnsi"/>
-          <w:color w:val="7030A0"/>
+          <w:rFonts w:cs="Calibri" w:cstheme="minorHAnsi"/>
+          <w:color w:val="00B274"/>
         </w:rPr>
         <w:t>→</w:t>
       </w:r>
       <w:r>
         <w:rPr>
-          <w:color w:val="7030A0"/>
+          <w:color w:val="00B274"/>
         </w:rPr>
         <w:t xml:space="preserve"> Газовые котлы </w:t>
       </w:r>
       <w:r>
         <w:rPr>
-          <w:rFonts w:cstheme="minorHAnsi"/>
-          <w:color w:val="7030A0"/>
+          <w:rFonts w:cs="Calibri" w:cstheme="minorHAnsi"/>
+          <w:color w:val="00B274"/>
         </w:rPr>
         <w:t xml:space="preserve">→ настенные газовые котлы и т.п. Пример сайт </w:t>
       </w:r>
-      <w:hyperlink r:id="rId8" w:history="1">
+      <w:hyperlink r:id="rId5">
         <w:r>
           <w:rPr>
-            <w:rStyle w:val="a4"/>
-            <w:color w:val="7030A0"/>
+            <w:rStyle w:val="Style14"/>
+            <w:color w:val="00B274"/>
           </w:rPr>
           <w:t>https://santehsklad.com.ua/kotel-gazovyy-nova-florida-vela-compact-ctn-24---af-2-h-konturnyy-atmo.html</w:t>
         </w:r>
       </w:hyperlink>
       <w:r>
         <w:rPr>
-          <w:color w:val="7030A0"/>
+          <w:color w:val="00B274"/>
         </w:rPr>
         <w:t>.</w:t>
       </w:r>
     </w:p>
     <w:p>
       <w:pPr>
-        <w:pStyle w:val="a3"/>
-        <w:numPr>
-          <w:ilvl w:val="0"/>
-          <w:numId w:val="1"/>
-        </w:numPr>
-      </w:pPr>
-      <w:r>
-        <w:t xml:space="preserve">При кликании например в меню на радиаторы отопления (общий раздел) открывалась </w:t>
-      </w:r>
-      <w:r>
-        <w:t>страница</w:t>
-      </w:r>
-      <w:r>
-        <w:t xml:space="preserve"> со всеми разделами радиаторов отопления. Опять же как пример </w:t>
-      </w:r>
-      <w:hyperlink r:id="rId9" w:history="1">
+        <w:pStyle w:val="ListParagraph"/>
+        <w:numPr>
+          <w:ilvl w:val="0"/>
+          <w:numId w:val="1"/>
+        </w:numPr>
+        <w:rPr/>
+      </w:pPr>
+      <w:r>
+        <w:rPr>
+          <w:color w:val="009353"/>
+        </w:rPr>
+        <w:t>При кликании например в меню на радиаторы отопления (общий раздел) открывалась страница со всеми разделами радиаторов отопления. Опять же как пример</w:t>
+      </w:r>
+      <w:r>
+        <w:rPr/>
+        <w:t xml:space="preserve"> </w:t>
+      </w:r>
+      <w:hyperlink r:id="rId6">
         <w:r>
           <w:rPr>
-            <w:rStyle w:val="a4"/>
+            <w:rStyle w:val="Style14"/>
           </w:rPr>
           <w:t>https://santehsklad.com.ua/vodoprovod.html</w:t>
         </w:r>
       </w:hyperlink>
       <w:r>
+        <w:rPr/>
         <w:t>.</w:t>
       </w:r>
     </w:p>
     <w:p>
       <w:pPr>
-        <w:pStyle w:val="a3"/>
-        <w:numPr>
-          <w:ilvl w:val="0"/>
-          <w:numId w:val="1"/>
-        </w:numPr>
-      </w:pPr>
-      <w:r>
-        <w:t>Работа с категориями и фильтрами по каждому товару…..</w:t>
-      </w:r>
-      <w:r>
-        <w:t xml:space="preserve"> ПОТОМ (дополнительно).</w:t>
-      </w:r>
-      <w:r>
-        <w:t xml:space="preserve"> ОТДЕЛЬНО ПРОЙДЕМСЯ ПЕРВОНАЧАЛЬНО ПРИ ВСТРЕЧЕ, ПОТОМ Я СОСТАВЛЮ СПИСОК.</w:t>
-      </w:r>
-    </w:p>
-    <w:p>
-      <w:pPr>
-        <w:pStyle w:val="a3"/>
-        <w:numPr>
-          <w:ilvl w:val="0"/>
-          <w:numId w:val="1"/>
-        </w:numPr>
-      </w:pPr>
-      <w:r>
+        <w:pStyle w:val="ListParagraph"/>
+        <w:numPr>
+          <w:ilvl w:val="0"/>
+          <w:numId w:val="1"/>
+        </w:numPr>
+        <w:rPr>
+          <w:color w:val="009353"/>
+        </w:rPr>
+      </w:pPr>
+      <w:r>
+        <w:rPr>
+          <w:color w:val="009353"/>
+        </w:rPr>
+        <w:t>Работа с категориями и фильтрами по каждому товару….. ПОТОМ (дополнительно). ОТДЕЛЬНО ПРОЙДЕМСЯ ПЕРВОНАЧАЛЬНО ПРИ ВСТРЕЧЕ, ПОТОМ Я СОСТАВЛЮ СПИСОК.</w:t>
+      </w:r>
+    </w:p>
+    <w:p>
+      <w:pPr>
+        <w:pStyle w:val="ListParagraph"/>
+        <w:numPr>
+          <w:ilvl w:val="0"/>
+          <w:numId w:val="1"/>
+        </w:numPr>
+        <w:rPr/>
+      </w:pPr>
+      <w:r>
+        <w:rPr/>
         <w:t>Поиск по сайту не работает</w:t>
       </w:r>
     </w:p>
     <w:p>
       <w:pPr>
-        <w:pStyle w:val="a3"/>
+        <w:pStyle w:val="ListParagraph"/>
         <w:numPr>
           <w:ilvl w:val="0"/>
           <w:numId w:val="1"/>
@@ -418,7 +460,7 @@
     </w:p>
     <w:p>
       <w:pPr>
-        <w:pStyle w:val="a3"/>
+        <w:pStyle w:val="ListParagraph"/>
         <w:numPr>
           <w:ilvl w:val="0"/>
           <w:numId w:val="1"/>
@@ -436,42 +478,39 @@
     </w:p>
     <w:p>
       <w:pPr>
-        <w:pStyle w:val="a3"/>
-        <w:numPr>
-          <w:ilvl w:val="0"/>
-          <w:numId w:val="1"/>
-        </w:numPr>
+        <w:pStyle w:val="ListParagraph"/>
+        <w:numPr>
+          <w:ilvl w:val="0"/>
+          <w:numId w:val="1"/>
+        </w:numPr>
+        <w:spacing w:before="0" w:after="160"/>
+        <w:contextualSpacing/>
+        <w:rPr/>
+      </w:pPr>
+      <w:r>
         <w:rPr>
           <w:color w:val="000000" w:themeColor="text1"/>
         </w:rPr>
-      </w:pPr>
-      <w:r>
-        <w:rPr>
-          <w:color w:val="000000" w:themeColor="text1"/>
-        </w:rPr>
-        <w:lastRenderedPageBreak/>
         <w:t>Заглавный слайдер, возможность добавлять новые слайды с ссылкой.</w:t>
       </w:r>
-      <w:bookmarkStart w:id="0" w:name="_GoBack"/>
-      <w:bookmarkEnd w:id="0"/>
     </w:p>
     <w:sectPr>
+      <w:type w:val="nextPage"/>
       <w:pgSz w:w="11906" w:h="16838"/>
-      <w:pgMar w:top="1134" w:right="850" w:bottom="1134" w:left="1701" w:header="708" w:footer="708" w:gutter="0"/>
-      <w:cols w:space="708"/>
-      <w:docGrid w:linePitch="360"/>
+      <w:pgMar w:left="1701" w:right="850" w:header="0" w:top="1134" w:footer="0" w:bottom="1134" w:gutter="0"/>
+      <w:pgNumType w:fmt="decimal"/>
+      <w:formProt w:val="false"/>
+      <w:textDirection w:val="lrTb"/>
+      <w:docGrid w:type="default" w:linePitch="360" w:charSpace="4096"/>
     </w:sectPr>
   </w:body>
 </w:document>
 </file>
 
 <file path=word/numbering.xml><?xml version="1.0" encoding="utf-8"?>
-<w:numbering xmlns:wpc="http://schemas.microsoft.com/office/word/2010/wordprocessingCanvas" xmlns:cx="http://schemas.microsoft.com/office/drawing/2014/chartex" xmlns:mc="http://schemas.openxmlformats.org/markup-compatibility/2006" xmlns:o="urn:schemas-microsoft-com:office:office" xmlns:r="http://schemas.openxmlformats.org/officeDocument/2006/relationships" xmlns:m="http://schemas.openxmlformats.org/officeDocument/2006/math" xmlns:v="urn:schemas-microsoft-com:vml" xmlns:wp14="http://schemas.microsoft.com/office/word/2010/wordprocessingDrawing" xmlns:wp="http://schemas.openxmlformats.org/drawingml/2006/wordprocessingDrawing" xmlns:w10="urn:schemas-microsoft-com:office:word" xmlns:w="http://schemas.openxmlformats.org/wordprocessingml/2006/main" xmlns:w14="http://schemas.microsoft.com/office/word/2010/wordml" xmlns:w15="http://schemas.microsoft.com/office/word/2012/wordml" xmlns:w16se="http://schemas.microsoft.com/office/word/2015/wordml/symex" xmlns:wpg="http://schemas.microsoft.com/office/word/2010/wordprocessingGroup" xmlns:wpi="http://schemas.microsoft.com/office/word/2010/wordprocessingInk" xmlns:wne="http://schemas.microsoft.com/office/word/2006/wordml" xmlns:wps="http://schemas.microsoft.com/office/word/2010/wordprocessingShape" mc:Ignorable="w14 w15 w16se wp14">
-  <w:abstractNum w:abstractNumId="0" w15:restartNumberingAfterBreak="0">
-    <w:nsid w:val="04C06625"/>
-    <w:multiLevelType w:val="hybridMultilevel"/>
-    <w:tmpl w:val="2D82588C"/>
-    <w:lvl w:ilvl="0" w:tplc="0419000F">
+<w:numbering xmlns:w="http://schemas.openxmlformats.org/wordprocessingml/2006/main" xmlns:o="urn:schemas-microsoft-com:office:office" xmlns:r="http://schemas.openxmlformats.org/officeDocument/2006/relationships" xmlns:v="urn:schemas-microsoft-com:vml">
+  <w:abstractNum w:abstractNumId="1">
+    <w:lvl w:ilvl="0">
       <w:start w:val="1"/>
       <w:numFmt w:val="decimal"/>
       <w:lvlText w:val="%1."/>
@@ -479,11 +518,8 @@
       <w:pPr>
         <w:ind w:left="720" w:hanging="360"/>
       </w:pPr>
-      <w:rPr>
-        <w:rFonts w:hint="default"/>
-      </w:rPr>
-    </w:lvl>
-    <w:lvl w:ilvl="1" w:tplc="04190019" w:tentative="1">
+    </w:lvl>
+    <w:lvl w:ilvl="1">
       <w:start w:val="1"/>
       <w:numFmt w:val="lowerLetter"/>
       <w:lvlText w:val="%2."/>
@@ -492,7 +528,7 @@
         <w:ind w:left="1440" w:hanging="360"/>
       </w:pPr>
     </w:lvl>
-    <w:lvl w:ilvl="2" w:tplc="0419001B" w:tentative="1">
+    <w:lvl w:ilvl="2">
       <w:start w:val="1"/>
       <w:numFmt w:val="lowerRoman"/>
       <w:lvlText w:val="%3."/>
@@ -501,7 +537,7 @@
         <w:ind w:left="2160" w:hanging="180"/>
       </w:pPr>
     </w:lvl>
-    <w:lvl w:ilvl="3" w:tplc="0419000F" w:tentative="1">
+    <w:lvl w:ilvl="3">
       <w:start w:val="1"/>
       <w:numFmt w:val="decimal"/>
       <w:lvlText w:val="%4."/>
@@ -510,7 +546,7 @@
         <w:ind w:left="2880" w:hanging="360"/>
       </w:pPr>
     </w:lvl>
-    <w:lvl w:ilvl="4" w:tplc="04190019" w:tentative="1">
+    <w:lvl w:ilvl="4">
       <w:start w:val="1"/>
       <w:numFmt w:val="lowerLetter"/>
       <w:lvlText w:val="%5."/>
@@ -519,7 +555,7 @@
         <w:ind w:left="3600" w:hanging="360"/>
       </w:pPr>
     </w:lvl>
-    <w:lvl w:ilvl="5" w:tplc="0419001B" w:tentative="1">
+    <w:lvl w:ilvl="5">
       <w:start w:val="1"/>
       <w:numFmt w:val="lowerRoman"/>
       <w:lvlText w:val="%6."/>
@@ -528,7 +564,7 @@
         <w:ind w:left="4320" w:hanging="180"/>
       </w:pPr>
     </w:lvl>
-    <w:lvl w:ilvl="6" w:tplc="0419000F" w:tentative="1">
+    <w:lvl w:ilvl="6">
       <w:start w:val="1"/>
       <w:numFmt w:val="decimal"/>
       <w:lvlText w:val="%7."/>
@@ -537,7 +573,7 @@
         <w:ind w:left="5040" w:hanging="360"/>
       </w:pPr>
     </w:lvl>
-    <w:lvl w:ilvl="7" w:tplc="04190019" w:tentative="1">
+    <w:lvl w:ilvl="7">
       <w:start w:val="1"/>
       <w:numFmt w:val="lowerLetter"/>
       <w:lvlText w:val="%8."/>
@@ -546,7 +582,7 @@
         <w:ind w:left="5760" w:hanging="360"/>
       </w:pPr>
     </w:lvl>
-    <w:lvl w:ilvl="8" w:tplc="0419001B" w:tentative="1">
+    <w:lvl w:ilvl="8">
       <w:start w:val="1"/>
       <w:numFmt w:val="lowerRoman"/>
       <w:lvlText w:val="%9."/>
@@ -556,40 +592,132 @@
       </w:pPr>
     </w:lvl>
   </w:abstractNum>
+  <w:abstractNum w:abstractNumId="2">
+    <w:lvl w:ilvl="0">
+      <w:start w:val="1"/>
+      <w:numFmt w:val="none"/>
+      <w:suff w:val="nothing"/>
+      <w:lvlText w:val=""/>
+      <w:lvlJc w:val="left"/>
+      <w:pPr>
+        <w:ind w:left="0" w:hanging="0"/>
+      </w:pPr>
+    </w:lvl>
+    <w:lvl w:ilvl="1">
+      <w:start w:val="1"/>
+      <w:numFmt w:val="none"/>
+      <w:suff w:val="nothing"/>
+      <w:lvlText w:val=""/>
+      <w:lvlJc w:val="left"/>
+      <w:pPr>
+        <w:ind w:left="0" w:hanging="0"/>
+      </w:pPr>
+    </w:lvl>
+    <w:lvl w:ilvl="2">
+      <w:start w:val="1"/>
+      <w:numFmt w:val="none"/>
+      <w:suff w:val="nothing"/>
+      <w:lvlText w:val=""/>
+      <w:lvlJc w:val="left"/>
+      <w:pPr>
+        <w:ind w:left="0" w:hanging="0"/>
+      </w:pPr>
+    </w:lvl>
+    <w:lvl w:ilvl="3">
+      <w:start w:val="1"/>
+      <w:numFmt w:val="none"/>
+      <w:suff w:val="nothing"/>
+      <w:lvlText w:val=""/>
+      <w:lvlJc w:val="left"/>
+      <w:pPr>
+        <w:ind w:left="0" w:hanging="0"/>
+      </w:pPr>
+    </w:lvl>
+    <w:lvl w:ilvl="4">
+      <w:start w:val="1"/>
+      <w:numFmt w:val="none"/>
+      <w:suff w:val="nothing"/>
+      <w:lvlText w:val=""/>
+      <w:lvlJc w:val="left"/>
+      <w:pPr>
+        <w:ind w:left="0" w:hanging="0"/>
+      </w:pPr>
+    </w:lvl>
+    <w:lvl w:ilvl="5">
+      <w:start w:val="1"/>
+      <w:numFmt w:val="none"/>
+      <w:suff w:val="nothing"/>
+      <w:lvlText w:val=""/>
+      <w:lvlJc w:val="left"/>
+      <w:pPr>
+        <w:ind w:left="0" w:hanging="0"/>
+      </w:pPr>
+    </w:lvl>
+    <w:lvl w:ilvl="6">
+      <w:start w:val="1"/>
+      <w:numFmt w:val="none"/>
+      <w:suff w:val="nothing"/>
+      <w:lvlText w:val=""/>
+      <w:lvlJc w:val="left"/>
+      <w:pPr>
+        <w:ind w:left="0" w:hanging="0"/>
+      </w:pPr>
+    </w:lvl>
+    <w:lvl w:ilvl="7">
+      <w:start w:val="1"/>
+      <w:numFmt w:val="none"/>
+      <w:suff w:val="nothing"/>
+      <w:lvlText w:val=""/>
+      <w:lvlJc w:val="left"/>
+      <w:pPr>
+        <w:ind w:left="0" w:hanging="0"/>
+      </w:pPr>
+    </w:lvl>
+    <w:lvl w:ilvl="8">
+      <w:start w:val="1"/>
+      <w:numFmt w:val="none"/>
+      <w:suff w:val="nothing"/>
+      <w:lvlText w:val=""/>
+      <w:lvlJc w:val="left"/>
+      <w:pPr>
+        <w:ind w:left="0" w:hanging="0"/>
+      </w:pPr>
+    </w:lvl>
+  </w:abstractNum>
   <w:num w:numId="1">
-    <w:abstractNumId w:val="0"/>
+    <w:abstractNumId w:val="1"/>
+  </w:num>
+  <w:num w:numId="2">
+    <w:abstractNumId w:val="2"/>
   </w:num>
 </w:numbering>
 </file>
 
 <file path=word/styles.xml><?xml version="1.0" encoding="utf-8"?>
-<w:styles xmlns:mc="http://schemas.openxmlformats.org/markup-compatibility/2006" xmlns:r="http://schemas.openxmlformats.org/officeDocument/2006/relationships" xmlns:w="http://schemas.openxmlformats.org/wordprocessingml/2006/main" xmlns:w14="http://schemas.microsoft.com/office/word/2010/wordml" xmlns:w15="http://schemas.microsoft.com/office/word/2012/wordml" xmlns:w16se="http://schemas.microsoft.com/office/word/2015/wordml/symex" mc:Ignorable="w14 w15 w16se">
+<w:styles xmlns:w="http://schemas.openxmlformats.org/wordprocessingml/2006/main" xmlns:w14="http://schemas.microsoft.com/office/word/2010/wordml" xmlns:mc="http://schemas.openxmlformats.org/markup-compatibility/2006" mc:Ignorable="w14">
   <w:docDefaults>
     <w:rPrDefault>
       <w:rPr>
-        <w:rFonts w:asciiTheme="minorHAnsi" w:eastAsiaTheme="minorHAnsi" w:hAnsiTheme="minorHAnsi" w:cstheme="minorBidi"/>
-        <w:sz w:val="22"/>
+        <w:rFonts w:ascii="Calibri" w:hAnsi="Calibri" w:eastAsia="Calibri" w:cs="" w:asciiTheme="minorHAnsi" w:cstheme="minorBidi" w:eastAsiaTheme="minorHAnsi" w:hAnsiTheme="minorHAnsi"/>
         <w:szCs w:val="22"/>
         <w:lang w:val="ru-RU" w:eastAsia="en-US" w:bidi="ar-SA"/>
       </w:rPr>
     </w:rPrDefault>
     <w:pPrDefault>
-      <w:pPr>
-        <w:spacing w:after="160" w:line="259" w:lineRule="auto"/>
-      </w:pPr>
+      <w:pPr/>
     </w:pPrDefault>
   </w:docDefaults>
   <w:latentStyles w:defLockedState="0" w:defUIPriority="99" w:defSemiHidden="0" w:defUnhideWhenUsed="0" w:defQFormat="0" w:count="371">
     <w:lsdException w:name="Normal" w:uiPriority="0" w:qFormat="1"/>
     <w:lsdException w:name="heading 1" w:uiPriority="9" w:qFormat="1"/>
-    <w:lsdException w:name="heading 2" w:semiHidden="1" w:uiPriority="9" w:unhideWhenUsed="1" w:qFormat="1"/>
-    <w:lsdException w:name="heading 3" w:semiHidden="1" w:uiPriority="9" w:unhideWhenUsed="1" w:qFormat="1"/>
-    <w:lsdException w:name="heading 4" w:semiHidden="1" w:uiPriority="9" w:unhideWhenUsed="1" w:qFormat="1"/>
-    <w:lsdException w:name="heading 5" w:semiHidden="1" w:uiPriority="9" w:unhideWhenUsed="1" w:qFormat="1"/>
-    <w:lsdException w:name="heading 6" w:semiHidden="1" w:uiPriority="9" w:unhideWhenUsed="1" w:qFormat="1"/>
-    <w:lsdException w:name="heading 7" w:semiHidden="1" w:uiPriority="9" w:unhideWhenUsed="1" w:qFormat="1"/>
-    <w:lsdException w:name="heading 8" w:semiHidden="1" w:uiPriority="9" w:unhideWhenUsed="1" w:qFormat="1"/>
-    <w:lsdException w:name="heading 9" w:semiHidden="1" w:uiPriority="9" w:unhideWhenUsed="1" w:qFormat="1"/>
+    <w:lsdException w:name="heading 2" w:uiPriority="9" w:semiHidden="1" w:unhideWhenUsed="1" w:qFormat="1"/>
+    <w:lsdException w:name="heading 3" w:uiPriority="9" w:semiHidden="1" w:unhideWhenUsed="1" w:qFormat="1"/>
+    <w:lsdException w:name="heading 4" w:uiPriority="9" w:semiHidden="1" w:unhideWhenUsed="1" w:qFormat="1"/>
+    <w:lsdException w:name="heading 5" w:uiPriority="9" w:semiHidden="1" w:unhideWhenUsed="1" w:qFormat="1"/>
+    <w:lsdException w:name="heading 6" w:uiPriority="9" w:semiHidden="1" w:unhideWhenUsed="1" w:qFormat="1"/>
+    <w:lsdException w:name="heading 7" w:uiPriority="9" w:semiHidden="1" w:unhideWhenUsed="1" w:qFormat="1"/>
+    <w:lsdException w:name="heading 8" w:uiPriority="9" w:semiHidden="1" w:unhideWhenUsed="1" w:qFormat="1"/>
+    <w:lsdException w:name="heading 9" w:uiPriority="9" w:semiHidden="1" w:unhideWhenUsed="1" w:qFormat="1"/>
     <w:lsdException w:name="index 1" w:semiHidden="1" w:unhideWhenUsed="1"/>
     <w:lsdException w:name="index 2" w:semiHidden="1" w:unhideWhenUsed="1"/>
     <w:lsdException w:name="index 3" w:semiHidden="1" w:unhideWhenUsed="1"/>
@@ -599,22 +727,22 @@
     <w:lsdException w:name="index 7" w:semiHidden="1" w:unhideWhenUsed="1"/>
     <w:lsdException w:name="index 8" w:semiHidden="1" w:unhideWhenUsed="1"/>
     <w:lsdException w:name="index 9" w:semiHidden="1" w:unhideWhenUsed="1"/>
-    <w:lsdException w:name="toc 1" w:semiHidden="1" w:uiPriority="39" w:unhideWhenUsed="1"/>
-    <w:lsdException w:name="toc 2" w:semiHidden="1" w:uiPriority="39" w:unhideWhenUsed="1"/>
-    <w:lsdException w:name="toc 3" w:semiHidden="1" w:uiPriority="39" w:unhideWhenUsed="1"/>
-    <w:lsdException w:name="toc 4" w:semiHidden="1" w:uiPriority="39" w:unhideWhenUsed="1"/>
-    <w:lsdException w:name="toc 5" w:semiHidden="1" w:uiPriority="39" w:unhideWhenUsed="1"/>
-    <w:lsdException w:name="toc 6" w:semiHidden="1" w:uiPriority="39" w:unhideWhenUsed="1"/>
-    <w:lsdException w:name="toc 7" w:semiHidden="1" w:uiPriority="39" w:unhideWhenUsed="1"/>
-    <w:lsdException w:name="toc 8" w:semiHidden="1" w:uiPriority="39" w:unhideWhenUsed="1"/>
-    <w:lsdException w:name="toc 9" w:semiHidden="1" w:uiPriority="39" w:unhideWhenUsed="1"/>
+    <w:lsdException w:name="toc 1" w:uiPriority="39" w:semiHidden="1" w:unhideWhenUsed="1"/>
+    <w:lsdException w:name="toc 2" w:uiPriority="39" w:semiHidden="1" w:unhideWhenUsed="1"/>
+    <w:lsdException w:name="toc 3" w:uiPriority="39" w:semiHidden="1" w:unhideWhenUsed="1"/>
+    <w:lsdException w:name="toc 4" w:uiPriority="39" w:semiHidden="1" w:unhideWhenUsed="1"/>
+    <w:lsdException w:name="toc 5" w:uiPriority="39" w:semiHidden="1" w:unhideWhenUsed="1"/>
+    <w:lsdException w:name="toc 6" w:uiPriority="39" w:semiHidden="1" w:unhideWhenUsed="1"/>
+    <w:lsdException w:name="toc 7" w:uiPriority="39" w:semiHidden="1" w:unhideWhenUsed="1"/>
+    <w:lsdException w:name="toc 8" w:uiPriority="39" w:semiHidden="1" w:unhideWhenUsed="1"/>
+    <w:lsdException w:name="toc 9" w:uiPriority="39" w:semiHidden="1" w:unhideWhenUsed="1"/>
     <w:lsdException w:name="Normal Indent" w:semiHidden="1" w:unhideWhenUsed="1"/>
     <w:lsdException w:name="footnote text" w:semiHidden="1" w:unhideWhenUsed="1"/>
     <w:lsdException w:name="annotation text" w:semiHidden="1" w:unhideWhenUsed="1"/>
     <w:lsdException w:name="header" w:semiHidden="1" w:unhideWhenUsed="1"/>
     <w:lsdException w:name="footer" w:semiHidden="1" w:unhideWhenUsed="1"/>
     <w:lsdException w:name="index heading" w:semiHidden="1" w:unhideWhenUsed="1"/>
-    <w:lsdException w:name="caption" w:semiHidden="1" w:uiPriority="35" w:unhideWhenUsed="1" w:qFormat="1"/>
+    <w:lsdException w:name="caption" w:uiPriority="35" w:semiHidden="1" w:unhideWhenUsed="1" w:qFormat="1"/>
     <w:lsdException w:name="table of figures" w:semiHidden="1" w:unhideWhenUsed="1"/>
     <w:lsdException w:name="envelope address" w:semiHidden="1" w:unhideWhenUsed="1"/>
     <w:lsdException w:name="envelope return" w:semiHidden="1" w:unhideWhenUsed="1"/>
@@ -645,7 +773,7 @@
     <w:lsdException w:name="Title" w:uiPriority="10" w:qFormat="1"/>
     <w:lsdException w:name="Closing" w:semiHidden="1" w:unhideWhenUsed="1"/>
     <w:lsdException w:name="Signature" w:semiHidden="1" w:unhideWhenUsed="1"/>
-    <w:lsdException w:name="Default Paragraph Font" w:semiHidden="1" w:uiPriority="1" w:unhideWhenUsed="1"/>
+    <w:lsdException w:name="Default Paragraph Font" w:uiPriority="1" w:semiHidden="1" w:unhideWhenUsed="1"/>
     <w:lsdException w:name="Body Text" w:semiHidden="1" w:unhideWhenUsed="1"/>
     <w:lsdException w:name="Body Text Indent" w:semiHidden="1" w:unhideWhenUsed="1"/>
     <w:lsdException w:name="List Continue" w:semiHidden="1" w:unhideWhenUsed="1"/>
@@ -845,8 +973,8 @@
     <w:lsdException w:name="Subtle Reference" w:uiPriority="31" w:qFormat="1"/>
     <w:lsdException w:name="Intense Reference" w:uiPriority="32" w:qFormat="1"/>
     <w:lsdException w:name="Book Title" w:uiPriority="33" w:qFormat="1"/>
-    <w:lsdException w:name="Bibliography" w:semiHidden="1" w:uiPriority="37" w:unhideWhenUsed="1"/>
-    <w:lsdException w:name="TOC Heading" w:semiHidden="1" w:uiPriority="39" w:unhideWhenUsed="1" w:qFormat="1"/>
+    <w:lsdException w:name="Bibliography" w:uiPriority="37" w:semiHidden="1" w:unhideWhenUsed="1"/>
+    <w:lsdException w:name="TOC Heading" w:uiPriority="39" w:semiHidden="1" w:unhideWhenUsed="1" w:qFormat="1"/>
     <w:lsdException w:name="Plain Table 1" w:uiPriority="41"/>
     <w:lsdException w:name="Plain Table 2" w:uiPriority="42"/>
     <w:lsdException w:name="Plain Table 3" w:uiPriority="43"/>
@@ -952,15 +1080,151 @@
     <w:lsdException w:name="List Table 6 Colorful Accent 6" w:uiPriority="51"/>
     <w:lsdException w:name="List Table 7 Colorful Accent 6" w:uiPriority="52"/>
   </w:latentStyles>
-  <w:style w:type="paragraph" w:default="1" w:styleId="a">
+  <w:style w:type="paragraph" w:styleId="Normal" w:default="1">
     <w:name w:val="Normal"/>
     <w:qFormat/>
+    <w:pPr>
+      <w:widowControl/>
+      <w:bidi w:val="0"/>
+      <w:spacing w:lineRule="auto" w:line="259" w:before="0" w:after="160"/>
+      <w:jc w:val="left"/>
+    </w:pPr>
+    <w:rPr>
+      <w:rFonts w:ascii="Calibri" w:hAnsi="Calibri" w:eastAsia="Calibri" w:cs="" w:asciiTheme="minorHAnsi" w:cstheme="minorBidi" w:eastAsiaTheme="minorHAnsi" w:hAnsiTheme="minorHAnsi"/>
+      <w:color w:val="auto"/>
+      <w:kern w:val="0"/>
+      <w:sz w:val="22"/>
+      <w:szCs w:val="22"/>
+      <w:lang w:val="ru-RU" w:eastAsia="en-US" w:bidi="ar-SA"/>
+    </w:rPr>
   </w:style>
-  <w:style w:type="character" w:default="1" w:styleId="a0">
+  <w:style w:type="character" w:styleId="DefaultParagraphFont" w:default="1">
     <w:name w:val="Default Paragraph Font"/>
     <w:uiPriority w:val="1"/>
     <w:semiHidden/>
     <w:unhideWhenUsed/>
+    <w:qFormat/>
+    <w:rPr/>
+  </w:style>
+  <w:style w:type="character" w:styleId="Style14">
+    <w:name w:val="Интернет-ссылка"/>
+    <w:basedOn w:val="DefaultParagraphFont"/>
+    <w:uiPriority w:val="99"/>
+    <w:unhideWhenUsed/>
+    <w:rsid w:val="007467a5"/>
+    <w:rPr>
+      <w:color w:val="0000FF"/>
+      <w:u w:val="single"/>
+    </w:rPr>
+  </w:style>
+  <w:style w:type="character" w:styleId="ListLabel1">
+    <w:name w:val="ListLabel 1"/>
+    <w:qFormat/>
+    <w:rPr/>
+  </w:style>
+  <w:style w:type="character" w:styleId="ListLabel2">
+    <w:name w:val="ListLabel 2"/>
+    <w:qFormat/>
+    <w:rPr>
+      <w:color w:val="7030A0"/>
+    </w:rPr>
+  </w:style>
+  <w:style w:type="character" w:styleId="ListLabel3">
+    <w:name w:val="ListLabel 3"/>
+    <w:qFormat/>
+    <w:rPr/>
+  </w:style>
+  <w:style w:type="character" w:styleId="ListLabel4">
+    <w:name w:val="ListLabel 4"/>
+    <w:qFormat/>
+    <w:rPr>
+      <w:color w:val="009353"/>
+    </w:rPr>
+  </w:style>
+  <w:style w:type="character" w:styleId="ListLabel5">
+    <w:name w:val="ListLabel 5"/>
+    <w:qFormat/>
+    <w:rPr>
+      <w:color w:val="7030A0"/>
+    </w:rPr>
+  </w:style>
+  <w:style w:type="paragraph" w:styleId="Style15">
+    <w:name w:val="Заголовок"/>
+    <w:basedOn w:val="Normal"/>
+    <w:next w:val="Style16"/>
+    <w:qFormat/>
+    <w:pPr>
+      <w:keepNext w:val="true"/>
+      <w:spacing w:before="240" w:after="120"/>
+    </w:pPr>
+    <w:rPr>
+      <w:rFonts w:ascii="Liberation Sans" w:hAnsi="Liberation Sans" w:eastAsia="Noto Sans CJK SC Regular" w:cs="Lohit Devanagari"/>
+      <w:sz w:val="28"/>
+      <w:szCs w:val="28"/>
+    </w:rPr>
+  </w:style>
+  <w:style w:type="paragraph" w:styleId="Style16">
+    <w:name w:val="Body Text"/>
+    <w:basedOn w:val="Normal"/>
+    <w:pPr>
+      <w:spacing w:lineRule="auto" w:line="276" w:before="0" w:after="140"/>
+    </w:pPr>
+    <w:rPr/>
+  </w:style>
+  <w:style w:type="paragraph" w:styleId="Style17">
+    <w:name w:val="List"/>
+    <w:basedOn w:val="Style16"/>
+    <w:pPr/>
+    <w:rPr>
+      <w:rFonts w:cs="Lohit Devanagari"/>
+    </w:rPr>
+  </w:style>
+  <w:style w:type="paragraph" w:styleId="Style18">
+    <w:name w:val="Caption"/>
+    <w:basedOn w:val="Normal"/>
+    <w:qFormat/>
+    <w:pPr>
+      <w:suppressLineNumbers/>
+      <w:spacing w:before="120" w:after="120"/>
+    </w:pPr>
+    <w:rPr>
+      <w:rFonts w:cs="Lohit Devanagari"/>
+      <w:i/>
+      <w:iCs/>
+      <w:sz w:val="24"/>
+      <w:szCs w:val="24"/>
+    </w:rPr>
+  </w:style>
+  <w:style w:type="paragraph" w:styleId="Style19">
+    <w:name w:val="Указатель"/>
+    <w:basedOn w:val="Normal"/>
+    <w:qFormat/>
+    <w:pPr>
+      <w:suppressLineNumbers/>
+    </w:pPr>
+    <w:rPr>
+      <w:rFonts w:cs="Lohit Devanagari"/>
+    </w:rPr>
+  </w:style>
+  <w:style w:type="paragraph" w:styleId="ListParagraph">
+    <w:name w:val="List Paragraph"/>
+    <w:basedOn w:val="Normal"/>
+    <w:uiPriority w:val="34"/>
+    <w:qFormat/>
+    <w:rsid w:val="007467a5"/>
+    <w:pPr>
+      <w:spacing w:before="0" w:after="160"/>
+      <w:ind w:left="720" w:hanging="0"/>
+      <w:contextualSpacing/>
+    </w:pPr>
+    <w:rPr/>
+  </w:style>
+  <w:style w:type="numbering" w:styleId="NoList" w:default="1">
+    <w:name w:val="No List"/>
+    <w:uiPriority w:val="99"/>
+    <w:semiHidden/>
+    <w:unhideWhenUsed/>
+    <w:qFormat/>
   </w:style>
   <w:style w:type="table" w:default="1" w:styleId="a1">
     <w:name w:val="Normal Table"/>
@@ -976,34 +1240,6 @@
         <w:right w:w="108" w:type="dxa"/>
       </w:tblCellMar>
     </w:tblPr>
-  </w:style>
-  <w:style w:type="numbering" w:default="1" w:styleId="a2">
-    <w:name w:val="No List"/>
-    <w:uiPriority w:val="99"/>
-    <w:semiHidden/>
-    <w:unhideWhenUsed/>
-  </w:style>
-  <w:style w:type="paragraph" w:styleId="a3">
-    <w:name w:val="List Paragraph"/>
-    <w:basedOn w:val="a"/>
-    <w:uiPriority w:val="34"/>
-    <w:qFormat/>
-    <w:rsid w:val="007467A5"/>
-    <w:pPr>
-      <w:ind w:left="720"/>
-      <w:contextualSpacing/>
-    </w:pPr>
-  </w:style>
-  <w:style w:type="character" w:styleId="a4">
-    <w:name w:val="Hyperlink"/>
-    <w:basedOn w:val="a0"/>
-    <w:uiPriority w:val="99"/>
-    <w:unhideWhenUsed/>
-    <w:rsid w:val="007467A5"/>
-    <w:rPr>
-      <w:color w:val="0000FF"/>
-      <w:u w:val="single"/>
-    </w:rPr>
   </w:style>
 </w:styles>
 </file>

</xml_diff>